<commit_message>
gestion de projet rapport
</commit_message>
<xml_diff>
--- a/Projet Tuteuré.docx
+++ b/Projet Tuteuré.docx
@@ -690,8 +690,7 @@
             <w:rPr>
               <w:b w:val="0"/>
               <w:noProof/>
-              <w:sz w:val="22"/>
-              <w:szCs w:val="22"/>
+              <w:lang w:eastAsia="ja-JP"/>
             </w:rPr>
           </w:pPr>
           <w:r>
@@ -709,63 +708,53 @@
             </w:rPr>
             <w:fldChar w:fldCharType="separate"/>
           </w:r>
-          <w:hyperlink w:anchor="_Toc405973607" w:history="1">
-            <w:r>
-              <w:rPr>
-                <w:rStyle w:val="Lienhypertexte"/>
-                <w:noProof/>
-              </w:rPr>
-              <w:t>Introduction</w:t>
-            </w:r>
-            <w:r>
-              <w:rPr>
-                <w:noProof/>
-                <w:webHidden/>
-              </w:rPr>
-              <w:tab/>
-            </w:r>
-            <w:r>
-              <w:rPr>
-                <w:noProof/>
-                <w:webHidden/>
-              </w:rPr>
-              <w:fldChar w:fldCharType="begin"/>
-            </w:r>
-            <w:r>
-              <w:rPr>
-                <w:noProof/>
-                <w:webHidden/>
-              </w:rPr>
-              <w:instrText xml:space="preserve"> PAGEREF _Toc405973607 \h </w:instrText>
-            </w:r>
-            <w:r>
-              <w:rPr>
-                <w:noProof/>
-                <w:webHidden/>
-              </w:rPr>
-            </w:r>
-            <w:r>
-              <w:rPr>
-                <w:noProof/>
-                <w:webHidden/>
-              </w:rPr>
-              <w:fldChar w:fldCharType="separate"/>
-            </w:r>
-            <w:r>
-              <w:rPr>
-                <w:noProof/>
-                <w:webHidden/>
-              </w:rPr>
-              <w:t>3</w:t>
-            </w:r>
-            <w:r>
-              <w:rPr>
-                <w:noProof/>
-                <w:webHidden/>
-              </w:rPr>
-              <w:fldChar w:fldCharType="end"/>
-            </w:r>
-          </w:hyperlink>
+          <w:r>
+            <w:rPr>
+              <w:noProof/>
+            </w:rPr>
+            <w:t>Introduction</w:t>
+          </w:r>
+          <w:r>
+            <w:rPr>
+              <w:noProof/>
+            </w:rPr>
+            <w:tab/>
+          </w:r>
+          <w:r>
+            <w:rPr>
+              <w:noProof/>
+            </w:rPr>
+            <w:fldChar w:fldCharType="begin"/>
+          </w:r>
+          <w:r>
+            <w:rPr>
+              <w:noProof/>
+            </w:rPr>
+            <w:instrText xml:space="preserve"> PAGEREF _Toc279856193 \h </w:instrText>
+          </w:r>
+          <w:r>
+            <w:rPr>
+              <w:noProof/>
+            </w:rPr>
+          </w:r>
+          <w:r>
+            <w:rPr>
+              <w:noProof/>
+            </w:rPr>
+            <w:fldChar w:fldCharType="separate"/>
+          </w:r>
+          <w:r>
+            <w:rPr>
+              <w:noProof/>
+            </w:rPr>
+            <w:t>3</w:t>
+          </w:r>
+          <w:r>
+            <w:rPr>
+              <w:noProof/>
+            </w:rPr>
+            <w:fldChar w:fldCharType="end"/>
+          </w:r>
         </w:p>
         <w:p>
           <w:pPr>
@@ -776,67 +765,56 @@
             <w:rPr>
               <w:b w:val="0"/>
               <w:noProof/>
-              <w:sz w:val="22"/>
-              <w:szCs w:val="22"/>
+              <w:lang w:eastAsia="ja-JP"/>
             </w:rPr>
           </w:pPr>
-          <w:hyperlink w:anchor="_Toc405973608" w:history="1">
-            <w:r>
-              <w:rPr>
-                <w:rStyle w:val="Lienhypertexte"/>
-                <w:noProof/>
-              </w:rPr>
-              <w:t>La démarche adoptée</w:t>
-            </w:r>
-            <w:r>
-              <w:rPr>
-                <w:noProof/>
-                <w:webHidden/>
-              </w:rPr>
-              <w:tab/>
-            </w:r>
-            <w:r>
-              <w:rPr>
-                <w:noProof/>
-                <w:webHidden/>
-              </w:rPr>
-              <w:fldChar w:fldCharType="begin"/>
-            </w:r>
-            <w:r>
-              <w:rPr>
-                <w:noProof/>
-                <w:webHidden/>
-              </w:rPr>
-              <w:instrText xml:space="preserve"> PAGEREF _Toc405973608 \h </w:instrText>
-            </w:r>
-            <w:r>
-              <w:rPr>
-                <w:noProof/>
-                <w:webHidden/>
-              </w:rPr>
-            </w:r>
-            <w:r>
-              <w:rPr>
-                <w:noProof/>
-                <w:webHidden/>
-              </w:rPr>
-              <w:fldChar w:fldCharType="separate"/>
-            </w:r>
-            <w:r>
-              <w:rPr>
-                <w:noProof/>
-                <w:webHidden/>
-              </w:rPr>
-              <w:t>3</w:t>
-            </w:r>
-            <w:r>
-              <w:rPr>
-                <w:noProof/>
-                <w:webHidden/>
-              </w:rPr>
-              <w:fldChar w:fldCharType="end"/>
-            </w:r>
-          </w:hyperlink>
+          <w:r>
+            <w:rPr>
+              <w:noProof/>
+            </w:rPr>
+            <w:t>La démarche adoptée</w:t>
+          </w:r>
+          <w:r>
+            <w:rPr>
+              <w:noProof/>
+            </w:rPr>
+            <w:tab/>
+          </w:r>
+          <w:r>
+            <w:rPr>
+              <w:noProof/>
+            </w:rPr>
+            <w:fldChar w:fldCharType="begin"/>
+          </w:r>
+          <w:r>
+            <w:rPr>
+              <w:noProof/>
+            </w:rPr>
+            <w:instrText xml:space="preserve"> PAGEREF _Toc279856194 \h </w:instrText>
+          </w:r>
+          <w:r>
+            <w:rPr>
+              <w:noProof/>
+            </w:rPr>
+          </w:r>
+          <w:r>
+            <w:rPr>
+              <w:noProof/>
+            </w:rPr>
+            <w:fldChar w:fldCharType="separate"/>
+          </w:r>
+          <w:r>
+            <w:rPr>
+              <w:noProof/>
+            </w:rPr>
+            <w:t>3</w:t>
+          </w:r>
+          <w:r>
+            <w:rPr>
+              <w:noProof/>
+            </w:rPr>
+            <w:fldChar w:fldCharType="end"/>
+          </w:r>
         </w:p>
         <w:p>
           <w:pPr>
@@ -847,67 +825,56 @@
             <w:rPr>
               <w:b w:val="0"/>
               <w:noProof/>
-              <w:sz w:val="22"/>
-              <w:szCs w:val="22"/>
+              <w:lang w:eastAsia="ja-JP"/>
             </w:rPr>
           </w:pPr>
-          <w:hyperlink w:anchor="_Toc405973609" w:history="1">
-            <w:r>
-              <w:rPr>
-                <w:rStyle w:val="Lienhypertexte"/>
-                <w:noProof/>
-              </w:rPr>
-              <w:t>La gestion du projet</w:t>
-            </w:r>
-            <w:r>
-              <w:rPr>
-                <w:noProof/>
-                <w:webHidden/>
-              </w:rPr>
-              <w:tab/>
-            </w:r>
-            <w:r>
-              <w:rPr>
-                <w:noProof/>
-                <w:webHidden/>
-              </w:rPr>
-              <w:fldChar w:fldCharType="begin"/>
-            </w:r>
-            <w:r>
-              <w:rPr>
-                <w:noProof/>
-                <w:webHidden/>
-              </w:rPr>
-              <w:instrText xml:space="preserve"> PAGEREF _Toc405973609 \h </w:instrText>
-            </w:r>
-            <w:r>
-              <w:rPr>
-                <w:noProof/>
-                <w:webHidden/>
-              </w:rPr>
-            </w:r>
-            <w:r>
-              <w:rPr>
-                <w:noProof/>
-                <w:webHidden/>
-              </w:rPr>
-              <w:fldChar w:fldCharType="separate"/>
-            </w:r>
-            <w:r>
-              <w:rPr>
-                <w:noProof/>
-                <w:webHidden/>
-              </w:rPr>
-              <w:t>3</w:t>
-            </w:r>
-            <w:r>
-              <w:rPr>
-                <w:noProof/>
-                <w:webHidden/>
-              </w:rPr>
-              <w:fldChar w:fldCharType="end"/>
-            </w:r>
-          </w:hyperlink>
+          <w:r>
+            <w:rPr>
+              <w:noProof/>
+            </w:rPr>
+            <w:t>La gestion du projet</w:t>
+          </w:r>
+          <w:r>
+            <w:rPr>
+              <w:noProof/>
+            </w:rPr>
+            <w:tab/>
+          </w:r>
+          <w:r>
+            <w:rPr>
+              <w:noProof/>
+            </w:rPr>
+            <w:fldChar w:fldCharType="begin"/>
+          </w:r>
+          <w:r>
+            <w:rPr>
+              <w:noProof/>
+            </w:rPr>
+            <w:instrText xml:space="preserve"> PAGEREF _Toc279856195 \h </w:instrText>
+          </w:r>
+          <w:r>
+            <w:rPr>
+              <w:noProof/>
+            </w:rPr>
+          </w:r>
+          <w:r>
+            <w:rPr>
+              <w:noProof/>
+            </w:rPr>
+            <w:fldChar w:fldCharType="separate"/>
+          </w:r>
+          <w:r>
+            <w:rPr>
+              <w:noProof/>
+            </w:rPr>
+            <w:t>5</w:t>
+          </w:r>
+          <w:r>
+            <w:rPr>
+              <w:noProof/>
+            </w:rPr>
+            <w:fldChar w:fldCharType="end"/>
+          </w:r>
         </w:p>
         <w:p>
           <w:pPr>
@@ -918,67 +885,56 @@
             <w:rPr>
               <w:b w:val="0"/>
               <w:noProof/>
-              <w:sz w:val="22"/>
-              <w:szCs w:val="22"/>
+              <w:lang w:eastAsia="ja-JP"/>
             </w:rPr>
           </w:pPr>
-          <w:hyperlink w:anchor="_Toc405973610" w:history="1">
-            <w:r>
-              <w:rPr>
-                <w:rStyle w:val="Lienhypertexte"/>
-                <w:noProof/>
-              </w:rPr>
-              <w:t>L’avancement du projet</w:t>
-            </w:r>
-            <w:r>
-              <w:rPr>
-                <w:noProof/>
-                <w:webHidden/>
-              </w:rPr>
-              <w:tab/>
-            </w:r>
-            <w:r>
-              <w:rPr>
-                <w:noProof/>
-                <w:webHidden/>
-              </w:rPr>
-              <w:fldChar w:fldCharType="begin"/>
-            </w:r>
-            <w:r>
-              <w:rPr>
-                <w:noProof/>
-                <w:webHidden/>
-              </w:rPr>
-              <w:instrText xml:space="preserve"> PAGEREF _Toc405973610 \h </w:instrText>
-            </w:r>
-            <w:r>
-              <w:rPr>
-                <w:noProof/>
-                <w:webHidden/>
-              </w:rPr>
-            </w:r>
-            <w:r>
-              <w:rPr>
-                <w:noProof/>
-                <w:webHidden/>
-              </w:rPr>
-              <w:fldChar w:fldCharType="separate"/>
-            </w:r>
-            <w:r>
-              <w:rPr>
-                <w:noProof/>
-                <w:webHidden/>
-              </w:rPr>
-              <w:t>3</w:t>
-            </w:r>
-            <w:r>
-              <w:rPr>
-                <w:noProof/>
-                <w:webHidden/>
-              </w:rPr>
-              <w:fldChar w:fldCharType="end"/>
-            </w:r>
-          </w:hyperlink>
+          <w:r>
+            <w:rPr>
+              <w:noProof/>
+            </w:rPr>
+            <w:t>L’avancement du projet</w:t>
+          </w:r>
+          <w:r>
+            <w:rPr>
+              <w:noProof/>
+            </w:rPr>
+            <w:tab/>
+          </w:r>
+          <w:r>
+            <w:rPr>
+              <w:noProof/>
+            </w:rPr>
+            <w:fldChar w:fldCharType="begin"/>
+          </w:r>
+          <w:r>
+            <w:rPr>
+              <w:noProof/>
+            </w:rPr>
+            <w:instrText xml:space="preserve"> PAGEREF _Toc279856196 \h </w:instrText>
+          </w:r>
+          <w:r>
+            <w:rPr>
+              <w:noProof/>
+            </w:rPr>
+          </w:r>
+          <w:r>
+            <w:rPr>
+              <w:noProof/>
+            </w:rPr>
+            <w:fldChar w:fldCharType="separate"/>
+          </w:r>
+          <w:r>
+            <w:rPr>
+              <w:noProof/>
+            </w:rPr>
+            <w:t>5</w:t>
+          </w:r>
+          <w:r>
+            <w:rPr>
+              <w:noProof/>
+            </w:rPr>
+            <w:fldChar w:fldCharType="end"/>
+          </w:r>
         </w:p>
         <w:p>
           <w:r>
@@ -1001,12 +957,19 @@
       <w:pPr>
         <w:pStyle w:val="Titre1"/>
       </w:pPr>
-      <w:bookmarkStart w:id="0" w:name="_Toc405973607"/>
+      <w:bookmarkStart w:id="0" w:name="_Toc279856193"/>
+      <w:bookmarkStart w:id="1" w:name="_GoBack"/>
       <w:r>
         <w:lastRenderedPageBreak/>
         <w:t>Introduction</w:t>
       </w:r>
       <w:bookmarkEnd w:id="0"/>
+    </w:p>
+    <w:bookmarkEnd w:id="1"/>
+    <w:p>
+      <w:pPr>
+        <w:pStyle w:val="Sansinterligne"/>
+      </w:pPr>
     </w:p>
     <w:p>
       <w:pPr>
@@ -1051,11 +1014,16 @@
       <w:pPr>
         <w:pStyle w:val="Titre1"/>
       </w:pPr>
-      <w:bookmarkStart w:id="1" w:name="_Toc405973608"/>
+      <w:bookmarkStart w:id="2" w:name="_Toc279856194"/>
       <w:r>
         <w:t>La démarche adoptée</w:t>
       </w:r>
-      <w:bookmarkEnd w:id="1"/>
+      <w:bookmarkEnd w:id="2"/>
+    </w:p>
+    <w:p>
+      <w:pPr>
+        <w:pStyle w:val="Sansinterligne"/>
+      </w:pPr>
     </w:p>
     <w:p>
       <w:pPr>
@@ -1079,40 +1047,46 @@
           <w:szCs w:val="32"/>
         </w:rPr>
       </w:pPr>
-      <w:bookmarkStart w:id="2" w:name="_Toc405973609"/>
       <w:r>
         <w:br w:type="page"/>
       </w:r>
     </w:p>
     <w:p>
       <w:pPr>
-        <w:rPr>
-          <w:rFonts w:asciiTheme="majorHAnsi" w:eastAsiaTheme="majorEastAsia" w:hAnsiTheme="majorHAnsi" w:cstheme="majorBidi"/>
-          <w:b/>
-          <w:bCs/>
-          <w:color w:val="345A8A" w:themeColor="accent1" w:themeShade="B5"/>
-          <w:sz w:val="32"/>
-          <w:szCs w:val="32"/>
-        </w:rPr>
+        <w:pStyle w:val="Titre1"/>
       </w:pPr>
-      <w:bookmarkStart w:id="3" w:name="_GoBack"/>
+      <w:bookmarkStart w:id="3" w:name="_Toc279856195"/>
+      <w:r>
+        <w:lastRenderedPageBreak/>
+        <w:t>La gestion du projet</w:t>
+      </w:r>
+      <w:bookmarkEnd w:id="3"/>
+    </w:p>
+    <w:p>
+      <w:pPr>
+        <w:pStyle w:val="Sansinterligne"/>
+      </w:pPr>
+    </w:p>
+    <w:p>
+      <w:pPr>
+        <w:pStyle w:val="Sansinterligne"/>
+      </w:pPr>
       <w:r>
         <w:rPr>
           <w:noProof/>
         </w:rPr>
-        <w:lastRenderedPageBreak/>
         <w:drawing>
-          <wp:anchor distT="0" distB="0" distL="114300" distR="114300" simplePos="0" relativeHeight="251680256" behindDoc="0" locked="0" layoutInCell="1" allowOverlap="1" wp14:anchorId="39C9AF7D" wp14:editId="095E3152">
+          <wp:anchor distT="0" distB="0" distL="114300" distR="114300" simplePos="0" relativeHeight="251680256" behindDoc="0" locked="0" layoutInCell="1" allowOverlap="1" wp14:anchorId="514C65FA" wp14:editId="20D82872">
             <wp:simplePos x="0" y="0"/>
             <wp:positionH relativeFrom="margin">
-              <wp:posOffset>-1539240</wp:posOffset>
+              <wp:posOffset>-800100</wp:posOffset>
             </wp:positionH>
             <wp:positionV relativeFrom="margin">
-              <wp:posOffset>1653540</wp:posOffset>
+              <wp:posOffset>1028700</wp:posOffset>
             </wp:positionV>
-            <wp:extent cx="9365615" cy="5143500"/>
-            <wp:effectExtent l="2858" t="0" r="9842" b="9843"/>
-            <wp:wrapSquare wrapText="bothSides"/>
+            <wp:extent cx="7200265" cy="3954145"/>
+            <wp:effectExtent l="0" t="0" r="0" b="8255"/>
+            <wp:wrapTopAndBottom/>
             <wp:docPr id="5" name="Image 5"/>
             <wp:cNvGraphicFramePr>
               <a:graphicFrameLocks xmlns:a="http://schemas.openxmlformats.org/drawingml/2006/main" noChangeAspect="1"/>
@@ -1137,52 +1111,342 @@
                     </a:stretch>
                   </pic:blipFill>
                   <pic:spPr>
-                    <a:xfrm rot="5400000">
+                    <a:xfrm>
                       <a:off x="0" y="0"/>
-                      <a:ext cx="9365615" cy="5143500"/>
+                      <a:ext cx="7200265" cy="3954145"/>
                     </a:xfrm>
                     <a:prstGeom prst="rect">
                       <a:avLst/>
                     </a:prstGeom>
+                    <a:noFill/>
+                    <a:ln>
+                      <a:noFill/>
+                    </a:ln>
                   </pic:spPr>
                 </pic:pic>
               </a:graphicData>
             </a:graphic>
-            <wp14:sizeRelH relativeFrom="margin">
-              <wp14:pctWidth>0</wp14:pctWidth>
-            </wp14:sizeRelH>
-            <wp14:sizeRelV relativeFrom="margin">
-              <wp14:pctHeight>0</wp14:pctHeight>
-            </wp14:sizeRelV>
           </wp:anchor>
         </w:drawing>
       </w:r>
-      <w:bookmarkEnd w:id="3"/>
-      <w:r>
-        <w:br w:type="page"/>
+      <w:r>
+        <w:t>Pour ce projet nous avons choisi de une approche dite classique</w:t>
+      </w:r>
+      <w:r>
+        <w:t xml:space="preserve"> tout en ayant des contacts réguliers avec le client</w:t>
+      </w:r>
+      <w:r>
+        <w:t xml:space="preserve">. </w:t>
       </w:r>
     </w:p>
     <w:p>
-      <w:pPr>
-        <w:pStyle w:val="Titre1"/>
-      </w:pPr>
-      <w:r>
-        <w:lastRenderedPageBreak/>
-        <w:t>La gestion du projet</w:t>
-      </w:r>
-      <w:bookmarkEnd w:id="2"/>
+      <w:r>
+        <w:t>Voici notre diagramme de Gantt :</w:t>
+      </w:r>
     </w:p>
+    <w:p/>
+    <w:p/>
+    <w:p>
+      <w:r>
+        <w:t>Pour toute la première partie du projet, à savoir : du début du projet au deuxième rendez-vous avec le client, nous n’avons pas réparti les tâches car nous nous sommes arrangé pour faire le travail tous ensemble durant des réunions.</w:t>
+      </w:r>
+    </w:p>
+    <w:p>
+      <w:r>
+        <w:t xml:space="preserve">Par contre a partir du deuxième rendez vous les tâches ont été réparties comme suit : </w:t>
+      </w:r>
+    </w:p>
+    <w:p/>
+    <w:tbl>
+      <w:tblPr>
+        <w:tblStyle w:val="Grille"/>
+        <w:tblW w:w="0" w:type="auto"/>
+        <w:tblLook w:val="04A0" w:firstRow="1" w:lastRow="0" w:firstColumn="1" w:lastColumn="0" w:noHBand="0" w:noVBand="1"/>
+      </w:tblPr>
+      <w:tblGrid>
+        <w:gridCol w:w="4603"/>
+        <w:gridCol w:w="4603"/>
+      </w:tblGrid>
+      <w:tr>
+        <w:tc>
+          <w:tcPr>
+            <w:tcW w:w="4603" w:type="dxa"/>
+          </w:tcPr>
+          <w:p>
+            <w:r>
+              <w:t>Tâches</w:t>
+            </w:r>
+          </w:p>
+        </w:tc>
+        <w:tc>
+          <w:tcPr>
+            <w:tcW w:w="4603" w:type="dxa"/>
+          </w:tcPr>
+          <w:p>
+            <w:r>
+              <w:t>Personnes affectés</w:t>
+            </w:r>
+          </w:p>
+        </w:tc>
+      </w:tr>
+      <w:tr>
+        <w:tc>
+          <w:tcPr>
+            <w:tcW w:w="4603" w:type="dxa"/>
+          </w:tcPr>
+          <w:p>
+            <w:r>
+              <w:t xml:space="preserve">Prise en main de </w:t>
+            </w:r>
+            <w:proofErr w:type="spellStart"/>
+            <w:r>
+              <w:t>javaFx</w:t>
+            </w:r>
+            <w:proofErr w:type="spellEnd"/>
+          </w:p>
+        </w:tc>
+        <w:tc>
+          <w:tcPr>
+            <w:tcW w:w="4603" w:type="dxa"/>
+          </w:tcPr>
+          <w:p>
+            <w:r>
+              <w:t xml:space="preserve"> Tout le monde mais séparément</w:t>
+            </w:r>
+          </w:p>
+        </w:tc>
+      </w:tr>
+      <w:tr>
+        <w:tc>
+          <w:tcPr>
+            <w:tcW w:w="4603" w:type="dxa"/>
+          </w:tcPr>
+          <w:p>
+            <w:r>
+              <w:t>Implémentation de l’interface graphique</w:t>
+            </w:r>
+          </w:p>
+        </w:tc>
+        <w:tc>
+          <w:tcPr>
+            <w:tcW w:w="4603" w:type="dxa"/>
+          </w:tcPr>
+          <w:p>
+            <w:r>
+              <w:t>Cédric, Julien, Victor, Kévin</w:t>
+            </w:r>
+          </w:p>
+        </w:tc>
+      </w:tr>
+      <w:tr>
+        <w:tc>
+          <w:tcPr>
+            <w:tcW w:w="4603" w:type="dxa"/>
+          </w:tcPr>
+          <w:p>
+            <w:r>
+              <w:t>Implémentation des classes métier</w:t>
+            </w:r>
+          </w:p>
+        </w:tc>
+        <w:tc>
+          <w:tcPr>
+            <w:tcW w:w="4603" w:type="dxa"/>
+          </w:tcPr>
+          <w:p>
+            <w:r>
+              <w:t>Thibault</w:t>
+            </w:r>
+          </w:p>
+        </w:tc>
+      </w:tr>
+      <w:tr>
+        <w:tc>
+          <w:tcPr>
+            <w:tcW w:w="4603" w:type="dxa"/>
+          </w:tcPr>
+          <w:p>
+            <w:r>
+              <w:t>Création d’un jeu d’essai</w:t>
+            </w:r>
+          </w:p>
+        </w:tc>
+        <w:tc>
+          <w:tcPr>
+            <w:tcW w:w="4603" w:type="dxa"/>
+          </w:tcPr>
+          <w:p>
+            <w:r>
+              <w:t>Thibault</w:t>
+            </w:r>
+          </w:p>
+        </w:tc>
+      </w:tr>
+      <w:tr>
+        <w:tc>
+          <w:tcPr>
+            <w:tcW w:w="4603" w:type="dxa"/>
+          </w:tcPr>
+          <w:p>
+            <w:r>
+              <w:t>Création de la base de données</w:t>
+            </w:r>
+          </w:p>
+        </w:tc>
+        <w:tc>
+          <w:tcPr>
+            <w:tcW w:w="4603" w:type="dxa"/>
+          </w:tcPr>
+          <w:p>
+            <w:r>
+              <w:t>Tout le monde</w:t>
+            </w:r>
+          </w:p>
+        </w:tc>
+      </w:tr>
+      <w:tr>
+        <w:tc>
+          <w:tcPr>
+            <w:tcW w:w="4603" w:type="dxa"/>
+          </w:tcPr>
+          <w:p>
+            <w:r>
+              <w:t>Connexion logiciel-base de données</w:t>
+            </w:r>
+          </w:p>
+        </w:tc>
+        <w:tc>
+          <w:tcPr>
+            <w:tcW w:w="4603" w:type="dxa"/>
+          </w:tcPr>
+          <w:p>
+            <w:r>
+              <w:t>Cédric, Thibault</w:t>
+            </w:r>
+          </w:p>
+        </w:tc>
+      </w:tr>
+      <w:tr>
+        <w:tc>
+          <w:tcPr>
+            <w:tcW w:w="4603" w:type="dxa"/>
+          </w:tcPr>
+          <w:p>
+            <w:r>
+              <w:t>Connexion logiciel-réseau</w:t>
+            </w:r>
+          </w:p>
+        </w:tc>
+        <w:tc>
+          <w:tcPr>
+            <w:tcW w:w="4603" w:type="dxa"/>
+          </w:tcPr>
+          <w:p>
+            <w:r>
+              <w:t>Julien</w:t>
+            </w:r>
+          </w:p>
+        </w:tc>
+      </w:tr>
+      <w:tr>
+        <w:tc>
+          <w:tcPr>
+            <w:tcW w:w="4603" w:type="dxa"/>
+          </w:tcPr>
+          <w:p>
+            <w:r>
+              <w:t>Implémentation prise en main à distance</w:t>
+            </w:r>
+          </w:p>
+        </w:tc>
+        <w:tc>
+          <w:tcPr>
+            <w:tcW w:w="4603" w:type="dxa"/>
+          </w:tcPr>
+          <w:p>
+            <w:r>
+              <w:t>Victor, Kévin</w:t>
+            </w:r>
+          </w:p>
+        </w:tc>
+      </w:tr>
+      <w:tr>
+        <w:tc>
+          <w:tcPr>
+            <w:tcW w:w="4603" w:type="dxa"/>
+          </w:tcPr>
+          <w:p>
+            <w:r>
+              <w:t>Tests</w:t>
+            </w:r>
+          </w:p>
+        </w:tc>
+        <w:tc>
+          <w:tcPr>
+            <w:tcW w:w="4603" w:type="dxa"/>
+          </w:tcPr>
+          <w:p>
+            <w:r>
+              <w:t>Tout le monde</w:t>
+            </w:r>
+          </w:p>
+        </w:tc>
+      </w:tr>
+    </w:tbl>
+    <w:p/>
+    <w:p/>
     <w:p/>
     <w:p/>
     <w:p>
       <w:pPr>
         <w:pStyle w:val="Titre1"/>
       </w:pPr>
-      <w:bookmarkStart w:id="4" w:name="_Toc405973610"/>
-      <w:r>
+      <w:bookmarkStart w:id="4" w:name="_Toc279856196"/>
+      <w:r>
+        <w:lastRenderedPageBreak/>
         <w:t>L’avancement du projet</w:t>
       </w:r>
       <w:bookmarkEnd w:id="4"/>
+    </w:p>
+    <w:p>
+      <w:pPr>
+        <w:pStyle w:val="Sansinterligne"/>
+      </w:pPr>
+    </w:p>
+    <w:p>
+      <w:pPr>
+        <w:pStyle w:val="Sansinterligne"/>
+      </w:pPr>
+      <w:r>
+        <w:t>Actuellement, nous sommes sur le point de rendre au client un premier prototype contenant des maquettes fonctionnelles, les classes métiers et un jeu d’essais.</w:t>
+      </w:r>
+    </w:p>
+    <w:p>
+      <w:pPr>
+        <w:pStyle w:val="Sansinterligne"/>
+      </w:pPr>
+    </w:p>
+    <w:p>
+      <w:pPr>
+        <w:pStyle w:val="Sansinterligne"/>
+      </w:pPr>
+      <w:r>
+        <w:t xml:space="preserve">Nous avons commencé par faire une analyse des demandes du client en utilisant un diagramme pieuvre pour dégager les fonctions de service que nous avons décomposées en fonction technique à l’aide d’un diagramme FAST. Une fois ces fonctions identifier nous avons pu faire un premier prévisionnel des tache à faire. Ensuite, à la demande du client nous avons commencé </w:t>
+      </w:r>
+      <w:r>
+        <w:t xml:space="preserve">à </w:t>
+      </w:r>
+      <w:r>
+        <w:t xml:space="preserve">designer les interfaces papiers, puis nous avons crée un model conceptuelle de données. </w:t>
+      </w:r>
+      <w:r>
+        <w:t>Une fois les interfaces et le MCD validés nous avons pu commencer à créer un diagramme de classe. Nous avons ensuite implémenté les classes métier et nous avons commencé à créer des interfaces</w:t>
+      </w:r>
+    </w:p>
+    <w:p>
+      <w:pPr>
+        <w:pStyle w:val="Sansinterligne"/>
+      </w:pPr>
     </w:p>
     <w:p/>
     <w:p>
@@ -1261,7 +1525,7 @@
           <w:rPr>
             <w:noProof/>
           </w:rPr>
-          <w:t>4</w:t>
+          <w:t>3</w:t>
         </w:r>
         <w:r>
           <w:fldChar w:fldCharType="end"/>
@@ -1809,6 +2073,29 @@
     <w:uiPriority w:val="99"/>
     <w:rsid w:val="00FA1C29"/>
   </w:style>
+  <w:style w:type="table" w:styleId="Grille">
+    <w:name w:val="Table Grid"/>
+    <w:basedOn w:val="TableauNormal"/>
+    <w:uiPriority w:val="59"/>
+    <w:rsid w:val="0019121E"/>
+    <w:tblPr>
+      <w:tblInd w:w="0" w:type="dxa"/>
+      <w:tblBorders>
+        <w:top w:val="single" w:sz="4" w:space="0" w:color="auto"/>
+        <w:left w:val="single" w:sz="4" w:space="0" w:color="auto"/>
+        <w:bottom w:val="single" w:sz="4" w:space="0" w:color="auto"/>
+        <w:right w:val="single" w:sz="4" w:space="0" w:color="auto"/>
+        <w:insideH w:val="single" w:sz="4" w:space="0" w:color="auto"/>
+        <w:insideV w:val="single" w:sz="4" w:space="0" w:color="auto"/>
+      </w:tblBorders>
+      <w:tblCellMar>
+        <w:top w:w="0" w:type="dxa"/>
+        <w:left w:w="108" w:type="dxa"/>
+        <w:bottom w:w="0" w:type="dxa"/>
+        <w:right w:w="108" w:type="dxa"/>
+      </w:tblCellMar>
+    </w:tblPr>
+  </w:style>
 </w:styles>
 </file>
 
@@ -2324,6 +2611,29 @@
     <w:link w:val="Pieddepage"/>
     <w:uiPriority w:val="99"/>
     <w:rsid w:val="00FA1C29"/>
+  </w:style>
+  <w:style w:type="table" w:styleId="Grille">
+    <w:name w:val="Table Grid"/>
+    <w:basedOn w:val="TableauNormal"/>
+    <w:uiPriority w:val="59"/>
+    <w:rsid w:val="0019121E"/>
+    <w:tblPr>
+      <w:tblInd w:w="0" w:type="dxa"/>
+      <w:tblBorders>
+        <w:top w:val="single" w:sz="4" w:space="0" w:color="auto"/>
+        <w:left w:val="single" w:sz="4" w:space="0" w:color="auto"/>
+        <w:bottom w:val="single" w:sz="4" w:space="0" w:color="auto"/>
+        <w:right w:val="single" w:sz="4" w:space="0" w:color="auto"/>
+        <w:insideH w:val="single" w:sz="4" w:space="0" w:color="auto"/>
+        <w:insideV w:val="single" w:sz="4" w:space="0" w:color="auto"/>
+      </w:tblBorders>
+      <w:tblCellMar>
+        <w:top w:w="0" w:type="dxa"/>
+        <w:left w:w="108" w:type="dxa"/>
+        <w:bottom w:w="0" w:type="dxa"/>
+        <w:right w:w="108" w:type="dxa"/>
+      </w:tblCellMar>
+    </w:tblPr>
   </w:style>
 </w:styles>
 </file>
@@ -2672,7 +2982,7 @@
 </file>
 
 <file path=customXml/itemProps2.xml><?xml version="1.0" encoding="utf-8"?>
-<ds:datastoreItem xmlns:ds="http://schemas.openxmlformats.org/officeDocument/2006/customXml" ds:itemID="{D11ACB6B-2619-9E44-9498-B61D67A38873}">
+<ds:datastoreItem xmlns:ds="http://schemas.openxmlformats.org/officeDocument/2006/customXml" ds:itemID="{76102ECE-FDE3-8E40-B5E3-1D4938310FA8}">
   <ds:schemaRefs>
     <ds:schemaRef ds:uri="http://schemas.openxmlformats.org/officeDocument/2006/bibliography"/>
   </ds:schemaRefs>

</xml_diff>

<commit_message>
Rapport derniere version + pdf
</commit_message>
<xml_diff>
--- a/Projet Tuteuré.docx
+++ b/Projet Tuteuré.docx
@@ -215,21 +215,12 @@
                           <w:szCs w:val="36"/>
                         </w:rPr>
                       </w:pPr>
-                      <w:proofErr w:type="spellStart"/>
                       <w:r>
                         <w:rPr>
                           <w:sz w:val="36"/>
                           <w:szCs w:val="36"/>
                         </w:rPr>
-                        <w:t>Caffy</w:t>
-                      </w:r>
-                      <w:proofErr w:type="spellEnd"/>
-                      <w:r>
-                        <w:rPr>
-                          <w:sz w:val="36"/>
-                          <w:szCs w:val="36"/>
-                        </w:rPr>
-                        <w:t xml:space="preserve"> Cédric</w:t>
+                        <w:t>Caffy Cédric</w:t>
                       </w:r>
                     </w:p>
                     <w:p>
@@ -239,21 +230,12 @@
                           <w:szCs w:val="36"/>
                         </w:rPr>
                       </w:pPr>
-                      <w:proofErr w:type="spellStart"/>
                       <w:r>
                         <w:rPr>
                           <w:sz w:val="36"/>
                           <w:szCs w:val="36"/>
                         </w:rPr>
-                        <w:t>Mazel</w:t>
-                      </w:r>
-                      <w:proofErr w:type="spellEnd"/>
-                      <w:r>
-                        <w:rPr>
-                          <w:sz w:val="36"/>
-                          <w:szCs w:val="36"/>
-                        </w:rPr>
-                        <w:t xml:space="preserve"> Victor</w:t>
+                        <w:t>Mazel Victor</w:t>
                       </w:r>
                     </w:p>
                     <w:p>
@@ -263,21 +245,12 @@
                           <w:szCs w:val="36"/>
                         </w:rPr>
                       </w:pPr>
-                      <w:proofErr w:type="spellStart"/>
                       <w:r>
                         <w:rPr>
                           <w:sz w:val="36"/>
                           <w:szCs w:val="36"/>
                         </w:rPr>
-                        <w:t>Plas</w:t>
-                      </w:r>
-                      <w:proofErr w:type="spellEnd"/>
-                      <w:r>
-                        <w:rPr>
-                          <w:sz w:val="36"/>
-                          <w:szCs w:val="36"/>
-                        </w:rPr>
-                        <w:t xml:space="preserve"> Julien</w:t>
+                        <w:t>Plas Julien</w:t>
                       </w:r>
                     </w:p>
                     <w:p>
@@ -1055,15 +1028,7 @@
         <w:t xml:space="preserve"> réaliser une application d’aide à la gestion d’un parc informatique pour la société AD</w:t>
       </w:r>
       <w:r>
-        <w:t xml:space="preserve">AM SAS. Le client, M. </w:t>
-      </w:r>
-      <w:proofErr w:type="spellStart"/>
-      <w:r>
-        <w:t>Vancampen</w:t>
-      </w:r>
-      <w:proofErr w:type="spellEnd"/>
-      <w:r>
-        <w:t xml:space="preserve">, </w:t>
+        <w:t xml:space="preserve">AM SAS. Le client, M. Vancampen, </w:t>
       </w:r>
       <w:r>
         <w:t>souhaite un logiciel lui permettant d’avoir un état de son parc informatique en temps réel. Son parc informatique est composé de 8 sites situés à des lieux géographiques différents. Il souhaite pouvoir accéder aux informations d’une machine en « maximum 3 clics » et veut pouvoir faire un bilan de son parc informatique sous forme d’un tableau récapitulatif.</w:t>
@@ -1136,7 +1101,13 @@
         <w:t>gramme réalisé, il a fallu</w:t>
       </w:r>
       <w:r>
-        <w:t>, définir quelles seraient les fonctions principales et quelles seraient les fonctions contraintes. Les fonctions principales correspondent aux objectifs des différentes relations créées par l’objet avec d'autres éléments extérieurs, et les fonctions contraintes correspondent  aux conditions d'un élément extérieur astreignant.</w:t>
+        <w:t xml:space="preserve">, définir quelles seraient les fonctions principales et quelles seraient les fonctions contraintes. Les fonctions principales correspondent aux objectifs des différentes relations créées par l’objet avec d'autres éléments extérieurs, et les fonctions contraintes </w:t>
+      </w:r>
+      <w:r>
+        <w:t xml:space="preserve">(secondaires) </w:t>
+      </w:r>
+      <w:r>
+        <w:t>correspondent  aux conditions d'un élément extérieur astreignant.</w:t>
       </w:r>
     </w:p>
     <w:p>
@@ -1158,74 +1129,51 @@
         <w:pStyle w:val="Sansinterligne"/>
       </w:pPr>
       <w:r>
-        <w:t xml:space="preserve">Une fois le diagramme Pieuvre terminé et les différentes fonctions déterminées et isolées, nous avons procédé </w:t>
-      </w:r>
-      <w:proofErr w:type="spellStart"/>
-      <w:r>
-        <w:t>a</w:t>
-      </w:r>
-      <w:proofErr w:type="spellEnd"/>
-      <w:r>
-        <w:t xml:space="preserve"> un diagramme FAST (</w:t>
-      </w:r>
-      <w:proofErr w:type="spellStart"/>
-      <w:r>
-        <w:t>Function</w:t>
-      </w:r>
-      <w:proofErr w:type="spellEnd"/>
+        <w:t xml:space="preserve">Une fois le diagramme Pieuvre terminé et les différentes fonctions déterminées </w:t>
+      </w:r>
+      <w:r>
+        <w:t>et isolées, nous avons procédé à</w:t>
+      </w:r>
+      <w:r>
+        <w:t xml:space="preserve"> un diagramme FAST (Function Analysis System Technique) afin de déterminer l'ensemble des fonctions techniques et des solutions envisagées. Cette méthode permet en effet, de définir les différentes fonctions techniques, qui </w:t>
+      </w:r>
+      <w:r>
+        <w:t>permettent</w:t>
+      </w:r>
+      <w:r>
+        <w:t xml:space="preserve"> à l'objet de réaliser l'action de son utilité.</w:t>
+      </w:r>
+    </w:p>
+    <w:p>
+      <w:pPr>
+        <w:pStyle w:val="Sansinterligne"/>
+      </w:pPr>
+      <w:r>
+        <w:t>Cela nous a permis</w:t>
+      </w:r>
       <w:r>
         <w:t xml:space="preserve"> </w:t>
       </w:r>
-      <w:proofErr w:type="spellStart"/>
-      <w:r>
-        <w:t>Analysis</w:t>
-      </w:r>
-      <w:proofErr w:type="spellEnd"/>
-      <w:r>
-        <w:t xml:space="preserve"> System Technique) afin de déterminer l'ensemble des fonctions techniques et des solutions envisagées. Cette méthode permet en effet, de définir les différentes fonctions techniques, qui </w:t>
-      </w:r>
-      <w:r>
-        <w:t>permettent</w:t>
-      </w:r>
-      <w:r>
-        <w:t xml:space="preserve"> à l'objet de réaliser l'action de son utilité.</w:t>
-      </w:r>
-    </w:p>
-    <w:p>
-      <w:pPr>
-        <w:pStyle w:val="Sansinterligne"/>
-      </w:pPr>
-      <w:r>
-        <w:t>Cela nous a permis</w:t>
+      <w:r>
+        <w:t>d’avoir un meilleur aperçu des différentes t</w:t>
+      </w:r>
+      <w:r>
+        <w:t>â</w:t>
+      </w:r>
+      <w:r>
+        <w:t xml:space="preserve">ches </w:t>
+      </w:r>
+      <w:r>
+        <w:t>à réaliser</w:t>
+      </w:r>
+      <w:r>
+        <w:t xml:space="preserve"> tout au long de la phase d’implémentation. Cela nous a aussi permis de réfléchir plus en profondeur sur les différentes solutions que nous devions choisir afin de répondre au cahier des charges défini par M.</w:t>
       </w:r>
       <w:r>
         <w:t xml:space="preserve"> </w:t>
       </w:r>
       <w:r>
-        <w:t>d’avoir un meilleur aperçu des différentes t</w:t>
-      </w:r>
-      <w:r>
-        <w:t>â</w:t>
-      </w:r>
-      <w:r>
-        <w:t xml:space="preserve">ches </w:t>
-      </w:r>
-      <w:r>
-        <w:t>à réaliser</w:t>
-      </w:r>
-      <w:r>
-        <w:t xml:space="preserve"> tout au long de la phase d’implémentation. Cela nous a aussi permis de réfléchir plus en profondeur sur les différentes solutions que nous devions choisir afin de répondre au cahier des charges défini par M.</w:t>
-      </w:r>
-      <w:r>
-        <w:t xml:space="preserve"> </w:t>
-      </w:r>
-      <w:proofErr w:type="spellStart"/>
-      <w:r>
-        <w:t>Vancampen</w:t>
-      </w:r>
-      <w:proofErr w:type="spellEnd"/>
-      <w:r>
-        <w:t>.</w:t>
+        <w:t>Vancampen.</w:t>
       </w:r>
     </w:p>
     <w:p>
@@ -1304,15 +1252,7 @@
         <w:pStyle w:val="Sansinterligne"/>
       </w:pPr>
       <w:r>
-        <w:t xml:space="preserve">Nous avons ensuite élaboré des maquettes de notre application afin que celles-ci soient validées par </w:t>
-      </w:r>
-      <w:proofErr w:type="spellStart"/>
-      <w:r>
-        <w:t>M.Vancampen</w:t>
-      </w:r>
-      <w:proofErr w:type="spellEnd"/>
-      <w:r>
-        <w:t>. Nous avons pour cela utilisé le cahier des charges fourni ainsi que les différentes fonctions et solutions déterminées par le diagramme FAST et Pieuvre. L’utilisation de maquette permet une meilleure communication entre le client et l’équipe de développement, car très rapidement le client peut voir si c’est ce qu’il attendait ou non. L’équipe de développement peut donc modifier certains points avant de rentrer dans sa phase de développement. Cela évite donc de perdre du temps en rendant une application non conforme aux souhaits du client, et donc de devoir recommencer la phase de développement.</w:t>
+        <w:t>Nous avons ensuite élaboré des maquettes de notre application afin que celles-ci soient validées par M.Vancampen. Nous avons pour cela utilisé le cahier des charges fourni ainsi que les différentes fonctions et solutions déterminées par le diagramme FAST et Pieuvre. L’utilisation de maquette permet une meilleure communication entre le client et l’équipe de développement, car très rapidement le client peut voir si c’est ce qu’il attendait ou non. L’équipe de développement peut donc modifier certains points avant de rentrer dans sa phase de développement. Cela évite donc de perdre du temps en rendant une application non conforme aux souhaits du client, et donc de devoir recommencer la phase de développement.</w:t>
       </w:r>
     </w:p>
     <w:p>
@@ -1338,7 +1278,7 @@
           <w:noProof/>
         </w:rPr>
         <w:pict w14:anchorId="273A14A4">
-          <v:shape id="_x0000_s1031" type="#_x0000_t202" style="position:absolute;margin-left:127.7pt;margin-top:455.85pt;width:195.9pt;height:20.55pt;z-index:251692032;mso-position-horizontal-relative:text;mso-position-vertical-relative:text" stroked="f">
+          <v:shape id="_x0000_s1031" type="#_x0000_t202" style="position:absolute;left:0;text-align:left;margin-left:127.7pt;margin-top:455.85pt;width:195.9pt;height:20.55pt;z-index:251692032;mso-position-horizontal-relative:text;mso-position-vertical-relative:text" stroked="f">
             <v:textbox style="mso-fit-shape-to-text:t" inset="0,0,0,0">
               <w:txbxContent>
                 <w:p>
@@ -1359,7 +1299,7 @@
                       <w:rPr>
                         <w:noProof/>
                       </w:rPr>
-                      <w:t>2</w:t>
+                      <w:t>1</w:t>
                     </w:r>
                   </w:fldSimple>
                   <w:r>
@@ -1437,7 +1377,7 @@
           <w:noProof/>
         </w:rPr>
         <w:pict w14:anchorId="7E7C87FA">
-          <v:shape id="_x0000_s1030" type="#_x0000_t202" style="position:absolute;margin-left:78.9pt;margin-top:255.75pt;width:294.6pt;height:20.55pt;z-index:251688960;mso-position-horizontal-relative:text;mso-position-vertical-relative:text" stroked="f">
+          <v:shape id="_x0000_s1030" type="#_x0000_t202" style="position:absolute;left:0;text-align:left;margin-left:78.9pt;margin-top:255.75pt;width:294.6pt;height:20.55pt;z-index:251688960;mso-position-horizontal-relative:text;mso-position-vertical-relative:text" stroked="f">
             <v:textbox style="mso-fit-shape-to-text:t" inset="0,0,0,0">
               <w:txbxContent>
                 <w:p>
@@ -1458,16 +1398,23 @@
                       <w:rPr>
                         <w:noProof/>
                       </w:rPr>
-                      <w:t>1</w:t>
+                      <w:t>2</w:t>
                     </w:r>
                   </w:fldSimple>
-                  <w:proofErr w:type="gramStart"/>
                   <w:r>
-                    <w:t>:Le</w:t>
+                    <w:rPr>
+                      <w:noProof/>
+                    </w:rPr>
+                    <w:t xml:space="preserve"> </w:t>
                   </w:r>
-                  <w:proofErr w:type="gramEnd"/>
                   <w:r>
-                    <w:t xml:space="preserve"> pattern MVC</w:t>
+                    <w:t>:</w:t>
+                  </w:r>
+                  <w:r>
+                    <w:t xml:space="preserve"> </w:t>
+                  </w:r>
+                  <w:r>
+                    <w:t>Le pattern MVC</w:t>
                   </w:r>
                 </w:p>
               </w:txbxContent>
@@ -1560,44 +1507,10 @@
         <w:pStyle w:val="Sansinterligne"/>
       </w:pPr>
       <w:r>
-        <w:t xml:space="preserve">Ici : le design pattern </w:t>
-      </w:r>
-      <w:proofErr w:type="spellStart"/>
-      <w:r>
-        <w:t>adapteur</w:t>
-      </w:r>
-      <w:proofErr w:type="spellEnd"/>
-      <w:r>
-        <w:t xml:space="preserve"> permet d’utiliser plusieurs moteurs en réécrivant les méthodes </w:t>
-      </w:r>
-      <w:proofErr w:type="spellStart"/>
-      <w:proofErr w:type="gramStart"/>
-      <w:r>
-        <w:t>start</w:t>
-      </w:r>
-      <w:proofErr w:type="spellEnd"/>
-      <w:r>
-        <w:t>(</w:t>
-      </w:r>
-      <w:proofErr w:type="gramEnd"/>
-      <w:r>
-        <w:t>),stop(),</w:t>
-      </w:r>
-      <w:proofErr w:type="spellStart"/>
-      <w:r>
-        <w:t>accelerate</w:t>
-      </w:r>
-      <w:proofErr w:type="spellEnd"/>
-      <w:r>
-        <w:t>(),</w:t>
-      </w:r>
-      <w:proofErr w:type="spellStart"/>
-      <w:r>
-        <w:t>decelerate</w:t>
-      </w:r>
-      <w:proofErr w:type="spellEnd"/>
-      <w:r>
-        <w:t>().</w:t>
+        <w:t>Le</w:t>
+      </w:r>
+      <w:r>
+        <w:t xml:space="preserve"> design pattern adapteur permet d’utiliser plusieurs moteurs en réécrivant les méthodes start(),stop(),accelerate(),decelerate().</w:t>
       </w:r>
     </w:p>
     <w:p>
@@ -1618,8 +1531,6 @@
       <w:pPr>
         <w:pStyle w:val="Sansinterligne"/>
       </w:pPr>
-      <w:bookmarkStart w:id="8" w:name="_GoBack"/>
-      <w:bookmarkEnd w:id="8"/>
     </w:p>
     <w:p>
       <w:pPr>
@@ -1630,13 +1541,13 @@
           <w:noProof/>
         </w:rPr>
         <w:drawing>
-          <wp:anchor distT="0" distB="0" distL="114300" distR="114300" simplePos="0" relativeHeight="251685888" behindDoc="0" locked="0" layoutInCell="1" allowOverlap="1" wp14:anchorId="7427F519" wp14:editId="453EC01A">
+          <wp:anchor distT="0" distB="0" distL="114300" distR="114300" simplePos="0" relativeHeight="251658240" behindDoc="0" locked="0" layoutInCell="1" allowOverlap="1" wp14:anchorId="7427F519" wp14:editId="7F57C858">
             <wp:simplePos x="0" y="0"/>
             <wp:positionH relativeFrom="margin">
               <wp:posOffset>-393700</wp:posOffset>
             </wp:positionH>
             <wp:positionV relativeFrom="paragraph">
-              <wp:posOffset>842699</wp:posOffset>
+              <wp:posOffset>421859</wp:posOffset>
             </wp:positionV>
             <wp:extent cx="6524625" cy="3354705"/>
             <wp:effectExtent l="0" t="0" r="0" b="0"/>
@@ -1704,18 +1615,23 @@
         <w:t>er</w:t>
       </w:r>
       <w:r>
-        <w:t xml:space="preserve"> les tâches et estimer leurs durées. Voici le diagramme de Gantt qui en </w:t>
-      </w:r>
-      <w:proofErr w:type="spellStart"/>
-      <w:r>
-        <w:t>résulte.</w:t>
-      </w:r>
-      <w:r>
-        <w:t>Pour</w:t>
-      </w:r>
-      <w:proofErr w:type="spellEnd"/>
-      <w:r>
-        <w:t xml:space="preserve"> la première partie du projet (de la première réunion à la deuxième) nous avons travaillé </w:t>
+        <w:t xml:space="preserve"> les tâches et estimer leurs durées. Voici le diagramme de Gantt qui en résulte.</w:t>
+      </w:r>
+      <w:r>
+        <w:t xml:space="preserve"> </w:t>
+      </w:r>
+    </w:p>
+    <w:p>
+      <w:pPr>
+        <w:pStyle w:val="Sansinterligne"/>
+      </w:pPr>
+    </w:p>
+    <w:p>
+      <w:pPr>
+        <w:pStyle w:val="Sansinterligne"/>
+      </w:pPr>
+      <w:r>
+        <w:t xml:space="preserve">Pour la première partie du projet (de la première réunion à la deuxième) nous avons travaillé </w:t>
       </w:r>
       <w:r>
         <w:t xml:space="preserve">l’analyse </w:t>
@@ -1808,13 +1724,8 @@
               <w:pStyle w:val="Sansinterligne"/>
             </w:pPr>
             <w:r>
-              <w:t xml:space="preserve">Prise en main de </w:t>
+              <w:t>Prise en main de javaFx</w:t>
             </w:r>
-            <w:proofErr w:type="spellStart"/>
-            <w:r>
-              <w:t>javaFx</w:t>
-            </w:r>
-            <w:proofErr w:type="spellEnd"/>
           </w:p>
         </w:tc>
         <w:tc>
@@ -1939,13 +1850,8 @@
               <w:pStyle w:val="Sansinterligne"/>
             </w:pPr>
             <w:r>
-              <w:t xml:space="preserve">Création de la base de </w:t>
+              <w:t>Création de la base de donnée</w:t>
             </w:r>
-            <w:proofErr w:type="gramStart"/>
-            <w:r>
-              <w:t>donnée</w:t>
-            </w:r>
-            <w:proofErr w:type="gramEnd"/>
           </w:p>
         </w:tc>
         <w:tc>
@@ -2114,12 +2020,14 @@
       <w:pPr>
         <w:pStyle w:val="Titre1"/>
       </w:pPr>
-      <w:bookmarkStart w:id="9" w:name="_Toc279952997"/>
+      <w:bookmarkStart w:id="8" w:name="_Toc279952997"/>
+      <w:bookmarkStart w:id="9" w:name="_GoBack"/>
+      <w:bookmarkEnd w:id="9"/>
       <w:r>
         <w:lastRenderedPageBreak/>
         <w:t>L’avancement du projet</w:t>
       </w:r>
-      <w:bookmarkEnd w:id="9"/>
+      <w:bookmarkEnd w:id="8"/>
     </w:p>
     <w:p>
       <w:pPr>
@@ -2131,28 +2039,72 @@
         <w:pStyle w:val="Sansinterligne"/>
       </w:pPr>
       <w:r>
-        <w:t>Nous avons choisi, pour développer notre logiciel, d’utiliser le langage JAVA. Nous l’avons choisi car il permet de créer des interfac</w:t>
+        <w:t>Après cette phase d’analyse, nous avons décidé du langage de programmation que nous utilis</w:t>
+      </w:r>
+      <w:r>
+        <w:t>erons</w:t>
+      </w:r>
+      <w:r>
+        <w:t xml:space="preserve"> en fonction des demandes techniques du projet et des différents langages.</w:t>
+      </w:r>
+    </w:p>
+    <w:p>
+      <w:pPr>
+        <w:pStyle w:val="Sansinterligne"/>
+      </w:pPr>
+      <w:r>
+        <w:t>Au final, n</w:t>
+      </w:r>
+      <w:r>
+        <w:t xml:space="preserve">ous avons choisi, pour développer notre logiciel, d’utiliser le langage JAVA. </w:t>
+      </w:r>
+      <w:r>
+        <w:t>Tout d’abord</w:t>
+      </w:r>
+      <w:r>
+        <w:t xml:space="preserve"> car il permet de créer des interfac</w:t>
       </w:r>
       <w:r>
         <w:t xml:space="preserve">es </w:t>
       </w:r>
       <w:r>
-        <w:t xml:space="preserve">graphiques assez facilement, JAVA </w:t>
-      </w:r>
-      <w:r>
-        <w:t>est également un langage sur,</w:t>
+        <w:t>graphiques assez facilement</w:t>
+      </w:r>
+      <w:r>
+        <w:t>. Nous avons également préféré le</w:t>
+      </w:r>
+      <w:r>
+        <w:t xml:space="preserve"> JAVA</w:t>
+      </w:r>
+      <w:r>
+        <w:t xml:space="preserve"> à d’autres langages pour sa sécurité</w:t>
+      </w:r>
+      <w:r>
+        <w:t>,</w:t>
+      </w:r>
+      <w:r>
+        <w:t xml:space="preserve"> car étant</w:t>
       </w:r>
       <w:r>
         <w:t xml:space="preserve"> très typé</w:t>
       </w:r>
       <w:r>
-        <w:t>, extrêmement documenté</w:t>
+        <w:t>,</w:t>
+      </w:r>
+      <w:r>
+        <w:t xml:space="preserve"> stable,</w:t>
+      </w:r>
+      <w:r>
+        <w:t xml:space="preserve"> documenté</w:t>
       </w:r>
       <w:r>
         <w:t xml:space="preserve"> avec une forte communauté</w:t>
       </w:r>
       <w:r>
-        <w:t>, de plus c’est un langage portable et stable.</w:t>
+        <w:t xml:space="preserve">, </w:t>
+      </w:r>
+      <w:r>
+        <w:t>et surtout portable.</w:t>
       </w:r>
     </w:p>
     <w:p>
@@ -2160,29 +2112,19 @@
         <w:pStyle w:val="Sansinterligne"/>
       </w:pPr>
       <w:r>
-        <w:t>Pour réaliser nos interfaces graphiques, nous avons choisi d’utiliser la bibliothèque  « </w:t>
-      </w:r>
-      <w:proofErr w:type="spellStart"/>
-      <w:r>
-        <w:t>javafx</w:t>
-      </w:r>
-      <w:proofErr w:type="spellEnd"/>
+        <w:t xml:space="preserve">Pour réaliser nos interfaces graphiques, nous avons choisi d’utiliser la </w:t>
+      </w:r>
+      <w:r>
+        <w:t>bibliothèque  « JavaFX</w:t>
+      </w:r>
       <w:r>
         <w:t xml:space="preserve"> » </w:t>
       </w:r>
       <w:r>
-        <w:t xml:space="preserve">de JAVA </w:t>
-      </w:r>
-      <w:r>
-        <w:t xml:space="preserve">ainsi que le logiciel </w:t>
-      </w:r>
-      <w:proofErr w:type="spellStart"/>
-      <w:r>
-        <w:t>SceneBuilder</w:t>
-      </w:r>
-      <w:proofErr w:type="spellEnd"/>
-      <w:r>
-        <w:t xml:space="preserve"> qui permet de créer l’interface en faisant des « Drag N Drop » des différents composants à insérer sur la page.</w:t>
+        <w:t>de JAVA</w:t>
+      </w:r>
+      <w:r>
+        <w:t>, plus récente et plus souple que l’ancienne bibliothèque de création d’interface de Java, « Java Swing ».</w:t>
       </w:r>
     </w:p>
     <w:p>
@@ -2190,35 +2132,126 @@
         <w:pStyle w:val="Sansinterligne"/>
       </w:pPr>
       <w:r>
-        <w:t>Nous avons créé toutes nos classes métiers ainsi que les classes permettant de gérer l’interface graphique et avons réalisé un jeu d’essai afin de pouvoi</w:t>
-      </w:r>
-      <w:r>
-        <w:t>r faire fonctionner</w:t>
-      </w:r>
-      <w:r>
-        <w:t xml:space="preserve"> quelques fonctionnalités du</w:t>
+        <w:t xml:space="preserve"> </w:t>
+      </w:r>
+      <w:r>
+        <w:t>De</w:t>
+      </w:r>
+      <w:r>
+        <w:t xml:space="preserve"> plus, nous avons utilisé </w:t>
+      </w:r>
+      <w:r>
+        <w:t>le logiciel SceneBuilder</w:t>
+      </w:r>
+      <w:r>
+        <w:t xml:space="preserve">, qui permet de créer une </w:t>
+      </w:r>
+      <w:r>
+        <w:t>interface en</w:t>
+      </w:r>
+      <w:r>
+        <w:t xml:space="preserve"> JavaFX, notamment grâce à</w:t>
+      </w:r>
+      <w:r>
+        <w:t xml:space="preserve"> des « Drag N Drop » des différents composants à insérer sur la page.</w:t>
+      </w:r>
+    </w:p>
+    <w:p>
+      <w:pPr>
+        <w:pStyle w:val="Sansinterligne"/>
+      </w:pPr>
+    </w:p>
+    <w:p>
+      <w:pPr>
+        <w:pStyle w:val="Sansinterligne"/>
+      </w:pPr>
+      <w:r>
+        <w:t>A ce jour, n</w:t>
+      </w:r>
+      <w:r>
+        <w:t xml:space="preserve">ous avons </w:t>
+      </w:r>
+      <w:r>
+        <w:t xml:space="preserve">créé toutes nos classes métiers, et nous terminons </w:t>
+      </w:r>
+      <w:r>
+        <w:t>les classes permettant de gérer l’interface graphique</w:t>
+      </w:r>
+      <w:r>
+        <w:t>. De plus, nous</w:t>
+      </w:r>
+      <w:r>
+        <w:t xml:space="preserve"> avons réalisé un jeu d’essai afin de pouvoi</w:t>
+      </w:r>
+      <w:r>
+        <w:t xml:space="preserve">r </w:t>
+      </w:r>
+      <w:r>
+        <w:t>tester</w:t>
+      </w:r>
+      <w:r>
+        <w:t xml:space="preserve"> </w:t>
+      </w:r>
+      <w:r>
+        <w:t>l’interface graphique</w:t>
+      </w:r>
+      <w:r>
+        <w:t xml:space="preserve"> du</w:t>
       </w:r>
       <w:r>
         <w:t xml:space="preserve"> logiciel</w:t>
       </w:r>
+      <w:r>
+        <w:t>.</w:t>
+      </w:r>
     </w:p>
     <w:p>
       <w:pPr>
         <w:pStyle w:val="Sansinterligne"/>
       </w:pPr>
-      <w:r>
-        <w:t xml:space="preserve">M. </w:t>
-      </w:r>
-      <w:proofErr w:type="spellStart"/>
-      <w:r>
-        <w:t>Vancampen</w:t>
-      </w:r>
-      <w:proofErr w:type="spellEnd"/>
-      <w:r>
-        <w:t xml:space="preserve"> souhaite avoir pour le lundi 15 décembre une première version du logiciel, sans aucune </w:t>
-      </w:r>
-      <w:r>
-        <w:t>fonction implémentée afin qu’il puisse voir l’interface et naviguer dans les différents endroits du logiciel.</w:t>
+    </w:p>
+    <w:p>
+      <w:pPr>
+        <w:pStyle w:val="Sansinterligne"/>
+      </w:pPr>
+      <w:r>
+        <w:t xml:space="preserve">Nous nous sommes mis d’accord avec le client, </w:t>
+      </w:r>
+      <w:r>
+        <w:t>M. Vancampen</w:t>
+      </w:r>
+      <w:r>
+        <w:t xml:space="preserve">, de rendre </w:t>
+      </w:r>
+      <w:r>
+        <w:t>pour le lundi 15 décembre</w:t>
+      </w:r>
+      <w:r>
+        <w:t>.</w:t>
+      </w:r>
+      <w:r>
+        <w:t xml:space="preserve"> </w:t>
+      </w:r>
+      <w:r>
+        <w:t>Cette</w:t>
+      </w:r>
+      <w:r>
+        <w:t xml:space="preserve"> pre</w:t>
+      </w:r>
+      <w:r>
+        <w:t xml:space="preserve">mière version du logiciel, sans </w:t>
+      </w:r>
+      <w:r>
+        <w:t>fonction implémentée</w:t>
+      </w:r>
+      <w:r>
+        <w:t>, mais avec une interface fonctionnelle et des jeux d’essais concrets,</w:t>
+      </w:r>
+      <w:r>
+        <w:t xml:space="preserve"> afin </w:t>
+      </w:r>
+      <w:r>
+        <w:t>que d’éventuelles modifications ou adaptations de nos interfaces puissent être effectuées avant de commencer l’implémentation des fonctionnalités.</w:t>
       </w:r>
     </w:p>
     <w:sectPr>
@@ -3444,7 +3477,10 @@
     <w:name w:val="No Spacing"/>
     <w:uiPriority w:val="1"/>
     <w:qFormat/>
-    <w:rsid w:val="00BE4358"/>
+    <w:rsid w:val="00AE0B13"/>
+    <w:pPr>
+      <w:jc w:val="both"/>
+    </w:pPr>
   </w:style>
   <w:style w:type="character" w:styleId="Lienhypertexte">
     <w:name w:val="Hyperlink"/>
@@ -4028,7 +4064,7 @@
 </file>
 
 <file path=customXml/itemProps2.xml><?xml version="1.0" encoding="utf-8"?>
-<ds:datastoreItem xmlns:ds="http://schemas.openxmlformats.org/officeDocument/2006/customXml" ds:itemID="{012F27D4-D70F-4F7D-A2B7-3BA3F850A131}">
+<ds:datastoreItem xmlns:ds="http://schemas.openxmlformats.org/officeDocument/2006/customXml" ds:itemID="{353DC1E9-F173-4D70-B70D-8404A6B3AF6B}">
   <ds:schemaRefs>
     <ds:schemaRef ds:uri="http://schemas.openxmlformats.org/officeDocument/2006/bibliography"/>
   </ds:schemaRefs>

</xml_diff>